<commit_message>
Update time report 14
</commit_message>
<xml_diff>
--- a/tddc32-booking-system/Documentation/Time report - Risks - week 14.docx
+++ b/tddc32-booking-system/Documentation/Time report - Risks - week 14.docx
@@ -4,7 +4,7 @@
   <w:body>
     <w:p>
       <w:pPr>
-        <w:pStyle w:val="Title"/>
+        <w:pStyle w:val="Titre"/>
       </w:pPr>
       <w:r>
         <w:t>Weekly report – Time and risks – W.14</w:t>
@@ -13,7 +13,7 @@
     <w:p/>
     <w:p>
       <w:pPr>
-        <w:pStyle w:val="Heading1"/>
+        <w:pStyle w:val="Titre1"/>
         <w:rPr>
           <w:u w:val="single"/>
         </w:rPr>
@@ -28,7 +28,7 @@
     <w:p/>
     <w:p>
       <w:pPr>
-        <w:pStyle w:val="Heading2"/>
+        <w:pStyle w:val="Titre2"/>
       </w:pPr>
       <w:r>
         <w:tab/>
@@ -45,14 +45,17 @@
     <w:p/>
     <w:p>
       <w:pPr>
-        <w:pStyle w:val="ListParagraph"/>
+        <w:pStyle w:val="Paragraphedeliste"/>
         <w:numPr>
           <w:ilvl w:val="0"/>
           <w:numId w:val="3"/>
         </w:numPr>
       </w:pPr>
       <w:r>
-        <w:t xml:space="preserve">2 hours working on </w:t>
+        <w:t>4</w:t>
+      </w:r>
+      <w:r>
+        <w:t xml:space="preserve"> hours working on </w:t>
       </w:r>
       <w:proofErr w:type="spellStart"/>
       <w:r>
@@ -62,27 +65,8 @@
       <w:r>
         <w:t xml:space="preserve"> functions. Deployment of the functions to handle the requests and the built of the Answer objects</w:t>
       </w:r>
-    </w:p>
-    <w:p/>
-    <w:p>
-      <w:pPr>
-        <w:pStyle w:val="Heading2"/>
-        <w:ind w:left="720"/>
-      </w:pPr>
       <w:r>
-        <w:t>Laurent POUYET</w:t>
-      </w:r>
-    </w:p>
-    <w:p>
-      <w:pPr>
-        <w:pStyle w:val="ListParagraph"/>
-        <w:numPr>
-          <w:ilvl w:val="0"/>
-          <w:numId w:val="6"/>
-        </w:numPr>
-      </w:pPr>
-      <w:r>
-        <w:t>2h code cleaning + event handling</w:t>
+        <w:t>. Add of REGISTER feature</w:t>
       </w:r>
       <w:bookmarkStart w:id="0" w:name="_GoBack"/>
       <w:bookmarkEnd w:id="0"/>
@@ -90,7 +74,29 @@
     <w:p/>
     <w:p>
       <w:pPr>
-        <w:pStyle w:val="Heading1"/>
+        <w:pStyle w:val="Titre2"/>
+        <w:ind w:left="720"/>
+      </w:pPr>
+      <w:r>
+        <w:t>Laurent POUYET</w:t>
+      </w:r>
+    </w:p>
+    <w:p>
+      <w:pPr>
+        <w:pStyle w:val="Paragraphedeliste"/>
+        <w:numPr>
+          <w:ilvl w:val="0"/>
+          <w:numId w:val="6"/>
+        </w:numPr>
+      </w:pPr>
+      <w:r>
+        <w:t>2h code cleaning + event handling</w:t>
+      </w:r>
+    </w:p>
+    <w:p/>
+    <w:p>
+      <w:pPr>
+        <w:pStyle w:val="Titre1"/>
         <w:ind w:left="720"/>
       </w:pPr>
       <w:r>
@@ -976,11 +982,11 @@
     <w:qFormat/>
     <w:rsid w:val="00E37600"/>
   </w:style>
-  <w:style w:type="paragraph" w:styleId="Heading1">
+  <w:style w:type="paragraph" w:styleId="Titre1">
     <w:name w:val="heading 1"/>
     <w:basedOn w:val="Normal"/>
     <w:next w:val="Normal"/>
-    <w:link w:val="Heading1Char"/>
+    <w:link w:val="Titre1Car"/>
     <w:uiPriority w:val="9"/>
     <w:qFormat/>
     <w:rsid w:val="00E37600"/>
@@ -999,11 +1005,11 @@
       <w:szCs w:val="28"/>
     </w:rPr>
   </w:style>
-  <w:style w:type="paragraph" w:styleId="Heading2">
+  <w:style w:type="paragraph" w:styleId="Titre2">
     <w:name w:val="heading 2"/>
     <w:basedOn w:val="Normal"/>
     <w:next w:val="Normal"/>
-    <w:link w:val="Heading2Char"/>
+    <w:link w:val="Titre2Car"/>
     <w:uiPriority w:val="9"/>
     <w:unhideWhenUsed/>
     <w:qFormat/>
@@ -1023,13 +1029,13 @@
       <w:szCs w:val="26"/>
     </w:rPr>
   </w:style>
-  <w:style w:type="character" w:default="1" w:styleId="DefaultParagraphFont">
+  <w:style w:type="character" w:default="1" w:styleId="Policepardfaut">
     <w:name w:val="Default Paragraph Font"/>
     <w:uiPriority w:val="1"/>
     <w:semiHidden/>
     <w:unhideWhenUsed/>
   </w:style>
-  <w:style w:type="table" w:default="1" w:styleId="TableNormal">
+  <w:style w:type="table" w:default="1" w:styleId="TableauNormal">
     <w:name w:val="Normal Table"/>
     <w:uiPriority w:val="99"/>
     <w:semiHidden/>
@@ -1044,16 +1050,16 @@
       </w:tblCellMar>
     </w:tblPr>
   </w:style>
-  <w:style w:type="numbering" w:default="1" w:styleId="NoList">
+  <w:style w:type="numbering" w:default="1" w:styleId="Aucuneliste">
     <w:name w:val="No List"/>
     <w:uiPriority w:val="99"/>
     <w:semiHidden/>
     <w:unhideWhenUsed/>
   </w:style>
-  <w:style w:type="character" w:customStyle="1" w:styleId="Heading1Char">
-    <w:name w:val="Heading 1 Char"/>
-    <w:basedOn w:val="DefaultParagraphFont"/>
-    <w:link w:val="Heading1"/>
+  <w:style w:type="character" w:customStyle="1" w:styleId="Titre1Car">
+    <w:name w:val="Titre 1 Car"/>
+    <w:basedOn w:val="Policepardfaut"/>
+    <w:link w:val="Titre1"/>
     <w:uiPriority w:val="9"/>
     <w:rsid w:val="00E37600"/>
     <w:rPr>
@@ -1065,10 +1071,10 @@
       <w:szCs w:val="28"/>
     </w:rPr>
   </w:style>
-  <w:style w:type="character" w:customStyle="1" w:styleId="Heading2Char">
-    <w:name w:val="Heading 2 Char"/>
-    <w:basedOn w:val="DefaultParagraphFont"/>
-    <w:link w:val="Heading2"/>
+  <w:style w:type="character" w:customStyle="1" w:styleId="Titre2Car">
+    <w:name w:val="Titre 2 Car"/>
+    <w:basedOn w:val="Policepardfaut"/>
+    <w:link w:val="Titre2"/>
     <w:uiPriority w:val="9"/>
     <w:rsid w:val="00E37600"/>
     <w:rPr>
@@ -1080,11 +1086,11 @@
       <w:szCs w:val="26"/>
     </w:rPr>
   </w:style>
-  <w:style w:type="paragraph" w:styleId="Title">
+  <w:style w:type="paragraph" w:styleId="Titre">
     <w:name w:val="Title"/>
     <w:basedOn w:val="Normal"/>
     <w:next w:val="Normal"/>
-    <w:link w:val="TitleChar"/>
+    <w:link w:val="TitreCar"/>
     <w:uiPriority w:val="10"/>
     <w:qFormat/>
     <w:rsid w:val="00E37600"/>
@@ -1104,10 +1110,10 @@
       <w:szCs w:val="52"/>
     </w:rPr>
   </w:style>
-  <w:style w:type="character" w:customStyle="1" w:styleId="TitleChar">
-    <w:name w:val="Title Char"/>
-    <w:basedOn w:val="DefaultParagraphFont"/>
-    <w:link w:val="Title"/>
+  <w:style w:type="character" w:customStyle="1" w:styleId="TitreCar">
+    <w:name w:val="Titre Car"/>
+    <w:basedOn w:val="Policepardfaut"/>
+    <w:link w:val="Titre"/>
     <w:uiPriority w:val="10"/>
     <w:rsid w:val="00E37600"/>
     <w:rPr>
@@ -1119,7 +1125,7 @@
       <w:szCs w:val="52"/>
     </w:rPr>
   </w:style>
-  <w:style w:type="paragraph" w:styleId="ListParagraph">
+  <w:style w:type="paragraph" w:styleId="Paragraphedeliste">
     <w:name w:val="List Paragraph"/>
     <w:basedOn w:val="Normal"/>
     <w:uiPriority w:val="34"/>
@@ -1294,11 +1300,11 @@
     <w:qFormat/>
     <w:rsid w:val="00E37600"/>
   </w:style>
-  <w:style w:type="paragraph" w:styleId="Heading1">
+  <w:style w:type="paragraph" w:styleId="Titre1">
     <w:name w:val="heading 1"/>
     <w:basedOn w:val="Normal"/>
     <w:next w:val="Normal"/>
-    <w:link w:val="Heading1Char"/>
+    <w:link w:val="Titre1Car"/>
     <w:uiPriority w:val="9"/>
     <w:qFormat/>
     <w:rsid w:val="00E37600"/>
@@ -1317,11 +1323,11 @@
       <w:szCs w:val="28"/>
     </w:rPr>
   </w:style>
-  <w:style w:type="paragraph" w:styleId="Heading2">
+  <w:style w:type="paragraph" w:styleId="Titre2">
     <w:name w:val="heading 2"/>
     <w:basedOn w:val="Normal"/>
     <w:next w:val="Normal"/>
-    <w:link w:val="Heading2Char"/>
+    <w:link w:val="Titre2Car"/>
     <w:uiPriority w:val="9"/>
     <w:unhideWhenUsed/>
     <w:qFormat/>
@@ -1341,13 +1347,13 @@
       <w:szCs w:val="26"/>
     </w:rPr>
   </w:style>
-  <w:style w:type="character" w:default="1" w:styleId="DefaultParagraphFont">
+  <w:style w:type="character" w:default="1" w:styleId="Policepardfaut">
     <w:name w:val="Default Paragraph Font"/>
     <w:uiPriority w:val="1"/>
     <w:semiHidden/>
     <w:unhideWhenUsed/>
   </w:style>
-  <w:style w:type="table" w:default="1" w:styleId="TableNormal">
+  <w:style w:type="table" w:default="1" w:styleId="TableauNormal">
     <w:name w:val="Normal Table"/>
     <w:uiPriority w:val="99"/>
     <w:semiHidden/>
@@ -1362,16 +1368,16 @@
       </w:tblCellMar>
     </w:tblPr>
   </w:style>
-  <w:style w:type="numbering" w:default="1" w:styleId="NoList">
+  <w:style w:type="numbering" w:default="1" w:styleId="Aucuneliste">
     <w:name w:val="No List"/>
     <w:uiPriority w:val="99"/>
     <w:semiHidden/>
     <w:unhideWhenUsed/>
   </w:style>
-  <w:style w:type="character" w:customStyle="1" w:styleId="Heading1Char">
-    <w:name w:val="Heading 1 Char"/>
-    <w:basedOn w:val="DefaultParagraphFont"/>
-    <w:link w:val="Heading1"/>
+  <w:style w:type="character" w:customStyle="1" w:styleId="Titre1Car">
+    <w:name w:val="Titre 1 Car"/>
+    <w:basedOn w:val="Policepardfaut"/>
+    <w:link w:val="Titre1"/>
     <w:uiPriority w:val="9"/>
     <w:rsid w:val="00E37600"/>
     <w:rPr>
@@ -1383,10 +1389,10 @@
       <w:szCs w:val="28"/>
     </w:rPr>
   </w:style>
-  <w:style w:type="character" w:customStyle="1" w:styleId="Heading2Char">
-    <w:name w:val="Heading 2 Char"/>
-    <w:basedOn w:val="DefaultParagraphFont"/>
-    <w:link w:val="Heading2"/>
+  <w:style w:type="character" w:customStyle="1" w:styleId="Titre2Car">
+    <w:name w:val="Titre 2 Car"/>
+    <w:basedOn w:val="Policepardfaut"/>
+    <w:link w:val="Titre2"/>
     <w:uiPriority w:val="9"/>
     <w:rsid w:val="00E37600"/>
     <w:rPr>
@@ -1398,11 +1404,11 @@
       <w:szCs w:val="26"/>
     </w:rPr>
   </w:style>
-  <w:style w:type="paragraph" w:styleId="Title">
+  <w:style w:type="paragraph" w:styleId="Titre">
     <w:name w:val="Title"/>
     <w:basedOn w:val="Normal"/>
     <w:next w:val="Normal"/>
-    <w:link w:val="TitleChar"/>
+    <w:link w:val="TitreCar"/>
     <w:uiPriority w:val="10"/>
     <w:qFormat/>
     <w:rsid w:val="00E37600"/>
@@ -1422,10 +1428,10 @@
       <w:szCs w:val="52"/>
     </w:rPr>
   </w:style>
-  <w:style w:type="character" w:customStyle="1" w:styleId="TitleChar">
-    <w:name w:val="Title Char"/>
-    <w:basedOn w:val="DefaultParagraphFont"/>
-    <w:link w:val="Title"/>
+  <w:style w:type="character" w:customStyle="1" w:styleId="TitreCar">
+    <w:name w:val="Titre Car"/>
+    <w:basedOn w:val="Policepardfaut"/>
+    <w:link w:val="Titre"/>
     <w:uiPriority w:val="10"/>
     <w:rsid w:val="00E37600"/>
     <w:rPr>
@@ -1437,7 +1443,7 @@
       <w:szCs w:val="52"/>
     </w:rPr>
   </w:style>
-  <w:style w:type="paragraph" w:styleId="ListParagraph">
+  <w:style w:type="paragraph" w:styleId="Paragraphedeliste">
     <w:name w:val="List Paragraph"/>
     <w:basedOn w:val="Normal"/>
     <w:uiPriority w:val="34"/>

</xml_diff>

<commit_message>
Week 14 and 15
</commit_message>
<xml_diff>
--- a/tddc32-booking-system/Documentation/Time report - Risks - week 14.docx
+++ b/tddc32-booking-system/Documentation/Time report - Risks - week 14.docx
@@ -4,7 +4,7 @@
   <w:body>
     <w:p>
       <w:pPr>
-        <w:pStyle w:val="Titre"/>
+        <w:pStyle w:val="Title"/>
       </w:pPr>
       <w:r>
         <w:t>Weekly report – Time and risks – W.14</w:t>
@@ -13,7 +13,7 @@
     <w:p/>
     <w:p>
       <w:pPr>
-        <w:pStyle w:val="Titre1"/>
+        <w:pStyle w:val="Heading1"/>
         <w:rPr>
           <w:u w:val="single"/>
         </w:rPr>
@@ -28,7 +28,7 @@
     <w:p/>
     <w:p>
       <w:pPr>
-        <w:pStyle w:val="Titre2"/>
+        <w:pStyle w:val="Heading2"/>
       </w:pPr>
       <w:r>
         <w:tab/>
@@ -45,7 +45,7 @@
     <w:p/>
     <w:p>
       <w:pPr>
-        <w:pStyle w:val="Paragraphedeliste"/>
+        <w:pStyle w:val="ListParagraph"/>
         <w:numPr>
           <w:ilvl w:val="0"/>
           <w:numId w:val="3"/>
@@ -68,13 +68,11 @@
       <w:r>
         <w:t>. Add of REGISTER feature</w:t>
       </w:r>
-      <w:bookmarkStart w:id="0" w:name="_GoBack"/>
-      <w:bookmarkEnd w:id="0"/>
     </w:p>
     <w:p/>
     <w:p>
       <w:pPr>
-        <w:pStyle w:val="Titre2"/>
+        <w:pStyle w:val="Heading2"/>
         <w:ind w:left="720"/>
       </w:pPr>
       <w:r>
@@ -83,7 +81,7 @@
     </w:p>
     <w:p>
       <w:pPr>
-        <w:pStyle w:val="Paragraphedeliste"/>
+        <w:pStyle w:val="ListParagraph"/>
         <w:numPr>
           <w:ilvl w:val="0"/>
           <w:numId w:val="6"/>
@@ -96,7 +94,7 @@
     <w:p/>
     <w:p>
       <w:pPr>
-        <w:pStyle w:val="Titre1"/>
+        <w:pStyle w:val="Heading1"/>
         <w:ind w:left="720"/>
       </w:pPr>
       <w:r>
@@ -108,6 +106,16 @@
       <w:r>
         <w:tab/>
       </w:r>
+      <w:r>
+        <w:t xml:space="preserve">We managed to advance on the back-end part of the application, but still have problem for the front-end. This is really making us waste time. </w:t>
+      </w:r>
+      <w:proofErr w:type="gramStart"/>
+      <w:r>
+        <w:t>This in addition with Week 15 which is our exam week.</w:t>
+      </w:r>
+      <w:bookmarkStart w:id="0" w:name="_GoBack"/>
+      <w:bookmarkEnd w:id="0"/>
+      <w:proofErr w:type="gramEnd"/>
     </w:p>
     <w:p/>
     <w:sectPr>
@@ -982,11 +990,11 @@
     <w:qFormat/>
     <w:rsid w:val="00E37600"/>
   </w:style>
-  <w:style w:type="paragraph" w:styleId="Titre1">
+  <w:style w:type="paragraph" w:styleId="Heading1">
     <w:name w:val="heading 1"/>
     <w:basedOn w:val="Normal"/>
     <w:next w:val="Normal"/>
-    <w:link w:val="Titre1Car"/>
+    <w:link w:val="Heading1Char"/>
     <w:uiPriority w:val="9"/>
     <w:qFormat/>
     <w:rsid w:val="00E37600"/>
@@ -1005,11 +1013,11 @@
       <w:szCs w:val="28"/>
     </w:rPr>
   </w:style>
-  <w:style w:type="paragraph" w:styleId="Titre2">
+  <w:style w:type="paragraph" w:styleId="Heading2">
     <w:name w:val="heading 2"/>
     <w:basedOn w:val="Normal"/>
     <w:next w:val="Normal"/>
-    <w:link w:val="Titre2Car"/>
+    <w:link w:val="Heading2Char"/>
     <w:uiPriority w:val="9"/>
     <w:unhideWhenUsed/>
     <w:qFormat/>
@@ -1029,13 +1037,13 @@
       <w:szCs w:val="26"/>
     </w:rPr>
   </w:style>
-  <w:style w:type="character" w:default="1" w:styleId="Policepardfaut">
+  <w:style w:type="character" w:default="1" w:styleId="DefaultParagraphFont">
     <w:name w:val="Default Paragraph Font"/>
     <w:uiPriority w:val="1"/>
     <w:semiHidden/>
     <w:unhideWhenUsed/>
   </w:style>
-  <w:style w:type="table" w:default="1" w:styleId="TableauNormal">
+  <w:style w:type="table" w:default="1" w:styleId="TableNormal">
     <w:name w:val="Normal Table"/>
     <w:uiPriority w:val="99"/>
     <w:semiHidden/>
@@ -1050,16 +1058,16 @@
       </w:tblCellMar>
     </w:tblPr>
   </w:style>
-  <w:style w:type="numbering" w:default="1" w:styleId="Aucuneliste">
+  <w:style w:type="numbering" w:default="1" w:styleId="NoList">
     <w:name w:val="No List"/>
     <w:uiPriority w:val="99"/>
     <w:semiHidden/>
     <w:unhideWhenUsed/>
   </w:style>
-  <w:style w:type="character" w:customStyle="1" w:styleId="Titre1Car">
-    <w:name w:val="Titre 1 Car"/>
-    <w:basedOn w:val="Policepardfaut"/>
-    <w:link w:val="Titre1"/>
+  <w:style w:type="character" w:customStyle="1" w:styleId="Heading1Char">
+    <w:name w:val="Heading 1 Char"/>
+    <w:basedOn w:val="DefaultParagraphFont"/>
+    <w:link w:val="Heading1"/>
     <w:uiPriority w:val="9"/>
     <w:rsid w:val="00E37600"/>
     <w:rPr>
@@ -1071,10 +1079,10 @@
       <w:szCs w:val="28"/>
     </w:rPr>
   </w:style>
-  <w:style w:type="character" w:customStyle="1" w:styleId="Titre2Car">
-    <w:name w:val="Titre 2 Car"/>
-    <w:basedOn w:val="Policepardfaut"/>
-    <w:link w:val="Titre2"/>
+  <w:style w:type="character" w:customStyle="1" w:styleId="Heading2Char">
+    <w:name w:val="Heading 2 Char"/>
+    <w:basedOn w:val="DefaultParagraphFont"/>
+    <w:link w:val="Heading2"/>
     <w:uiPriority w:val="9"/>
     <w:rsid w:val="00E37600"/>
     <w:rPr>
@@ -1086,11 +1094,11 @@
       <w:szCs w:val="26"/>
     </w:rPr>
   </w:style>
-  <w:style w:type="paragraph" w:styleId="Titre">
+  <w:style w:type="paragraph" w:styleId="Title">
     <w:name w:val="Title"/>
     <w:basedOn w:val="Normal"/>
     <w:next w:val="Normal"/>
-    <w:link w:val="TitreCar"/>
+    <w:link w:val="TitleChar"/>
     <w:uiPriority w:val="10"/>
     <w:qFormat/>
     <w:rsid w:val="00E37600"/>
@@ -1110,10 +1118,10 @@
       <w:szCs w:val="52"/>
     </w:rPr>
   </w:style>
-  <w:style w:type="character" w:customStyle="1" w:styleId="TitreCar">
-    <w:name w:val="Titre Car"/>
-    <w:basedOn w:val="Policepardfaut"/>
-    <w:link w:val="Titre"/>
+  <w:style w:type="character" w:customStyle="1" w:styleId="TitleChar">
+    <w:name w:val="Title Char"/>
+    <w:basedOn w:val="DefaultParagraphFont"/>
+    <w:link w:val="Title"/>
     <w:uiPriority w:val="10"/>
     <w:rsid w:val="00E37600"/>
     <w:rPr>
@@ -1125,7 +1133,7 @@
       <w:szCs w:val="52"/>
     </w:rPr>
   </w:style>
-  <w:style w:type="paragraph" w:styleId="Paragraphedeliste">
+  <w:style w:type="paragraph" w:styleId="ListParagraph">
     <w:name w:val="List Paragraph"/>
     <w:basedOn w:val="Normal"/>
     <w:uiPriority w:val="34"/>
@@ -1300,11 +1308,11 @@
     <w:qFormat/>
     <w:rsid w:val="00E37600"/>
   </w:style>
-  <w:style w:type="paragraph" w:styleId="Titre1">
+  <w:style w:type="paragraph" w:styleId="Heading1">
     <w:name w:val="heading 1"/>
     <w:basedOn w:val="Normal"/>
     <w:next w:val="Normal"/>
-    <w:link w:val="Titre1Car"/>
+    <w:link w:val="Heading1Char"/>
     <w:uiPriority w:val="9"/>
     <w:qFormat/>
     <w:rsid w:val="00E37600"/>
@@ -1323,11 +1331,11 @@
       <w:szCs w:val="28"/>
     </w:rPr>
   </w:style>
-  <w:style w:type="paragraph" w:styleId="Titre2">
+  <w:style w:type="paragraph" w:styleId="Heading2">
     <w:name w:val="heading 2"/>
     <w:basedOn w:val="Normal"/>
     <w:next w:val="Normal"/>
-    <w:link w:val="Titre2Car"/>
+    <w:link w:val="Heading2Char"/>
     <w:uiPriority w:val="9"/>
     <w:unhideWhenUsed/>
     <w:qFormat/>
@@ -1347,13 +1355,13 @@
       <w:szCs w:val="26"/>
     </w:rPr>
   </w:style>
-  <w:style w:type="character" w:default="1" w:styleId="Policepardfaut">
+  <w:style w:type="character" w:default="1" w:styleId="DefaultParagraphFont">
     <w:name w:val="Default Paragraph Font"/>
     <w:uiPriority w:val="1"/>
     <w:semiHidden/>
     <w:unhideWhenUsed/>
   </w:style>
-  <w:style w:type="table" w:default="1" w:styleId="TableauNormal">
+  <w:style w:type="table" w:default="1" w:styleId="TableNormal">
     <w:name w:val="Normal Table"/>
     <w:uiPriority w:val="99"/>
     <w:semiHidden/>
@@ -1368,16 +1376,16 @@
       </w:tblCellMar>
     </w:tblPr>
   </w:style>
-  <w:style w:type="numbering" w:default="1" w:styleId="Aucuneliste">
+  <w:style w:type="numbering" w:default="1" w:styleId="NoList">
     <w:name w:val="No List"/>
     <w:uiPriority w:val="99"/>
     <w:semiHidden/>
     <w:unhideWhenUsed/>
   </w:style>
-  <w:style w:type="character" w:customStyle="1" w:styleId="Titre1Car">
-    <w:name w:val="Titre 1 Car"/>
-    <w:basedOn w:val="Policepardfaut"/>
-    <w:link w:val="Titre1"/>
+  <w:style w:type="character" w:customStyle="1" w:styleId="Heading1Char">
+    <w:name w:val="Heading 1 Char"/>
+    <w:basedOn w:val="DefaultParagraphFont"/>
+    <w:link w:val="Heading1"/>
     <w:uiPriority w:val="9"/>
     <w:rsid w:val="00E37600"/>
     <w:rPr>
@@ -1389,10 +1397,10 @@
       <w:szCs w:val="28"/>
     </w:rPr>
   </w:style>
-  <w:style w:type="character" w:customStyle="1" w:styleId="Titre2Car">
-    <w:name w:val="Titre 2 Car"/>
-    <w:basedOn w:val="Policepardfaut"/>
-    <w:link w:val="Titre2"/>
+  <w:style w:type="character" w:customStyle="1" w:styleId="Heading2Char">
+    <w:name w:val="Heading 2 Char"/>
+    <w:basedOn w:val="DefaultParagraphFont"/>
+    <w:link w:val="Heading2"/>
     <w:uiPriority w:val="9"/>
     <w:rsid w:val="00E37600"/>
     <w:rPr>
@@ -1404,11 +1412,11 @@
       <w:szCs w:val="26"/>
     </w:rPr>
   </w:style>
-  <w:style w:type="paragraph" w:styleId="Titre">
+  <w:style w:type="paragraph" w:styleId="Title">
     <w:name w:val="Title"/>
     <w:basedOn w:val="Normal"/>
     <w:next w:val="Normal"/>
-    <w:link w:val="TitreCar"/>
+    <w:link w:val="TitleChar"/>
     <w:uiPriority w:val="10"/>
     <w:qFormat/>
     <w:rsid w:val="00E37600"/>
@@ -1428,10 +1436,10 @@
       <w:szCs w:val="52"/>
     </w:rPr>
   </w:style>
-  <w:style w:type="character" w:customStyle="1" w:styleId="TitreCar">
-    <w:name w:val="Titre Car"/>
-    <w:basedOn w:val="Policepardfaut"/>
-    <w:link w:val="Titre"/>
+  <w:style w:type="character" w:customStyle="1" w:styleId="TitleChar">
+    <w:name w:val="Title Char"/>
+    <w:basedOn w:val="DefaultParagraphFont"/>
+    <w:link w:val="Title"/>
     <w:uiPriority w:val="10"/>
     <w:rsid w:val="00E37600"/>
     <w:rPr>
@@ -1443,7 +1451,7 @@
       <w:szCs w:val="52"/>
     </w:rPr>
   </w:style>
-  <w:style w:type="paragraph" w:styleId="Paragraphedeliste">
+  <w:style w:type="paragraph" w:styleId="ListParagraph">
     <w:name w:val="List Paragraph"/>
     <w:basedOn w:val="Normal"/>
     <w:uiPriority w:val="34"/>

</xml_diff>